<commit_message>
doc: actualizacion de los requerimientos
</commit_message>
<xml_diff>
--- a/Requerimientos.docx
+++ b/Requerimientos.docx
@@ -4,23 +4,10 @@
   <w:body>
     <w:p>
       <w:pPr>
-        <w:pStyle w:val="Ttulo2"/>
         <w:rPr>
           <w:lang w:val="es-ES"/>
         </w:rPr>
       </w:pPr>
-      <w:bookmarkStart w:id="0" w:name="_Toc285535801"/>
-      <w:bookmarkStart w:id="1" w:name="_Toc410628922"/>
-      <w:bookmarkStart w:id="2" w:name="_Toc410627897"/>
-      <w:bookmarkEnd w:id="0"/>
-      <w:bookmarkEnd w:id="1"/>
-      <w:bookmarkEnd w:id="2"/>
-      <w:r>
-        <w:rPr>
-          <w:lang w:val="es-ES"/>
-        </w:rPr>
-        <w:t>Requerimiento 1</w:t>
-      </w:r>
     </w:p>
     <w:tbl>
       <w:tblPr>
@@ -135,15 +122,7 @@
                 <w:szCs w:val="22"/>
                 <w:lang w:val="es-CR"/>
               </w:rPr>
-              <w:t xml:space="preserve">Nombre del </w:t>
-            </w:r>
-            <w:r>
-              <w:rPr>
-                <w:sz w:val="22"/>
-                <w:szCs w:val="22"/>
-                <w:lang w:val="es-CR"/>
-              </w:rPr>
-              <w:t>Módulo</w:t>
+              <w:t>Nombre del Módulo</w:t>
             </w:r>
           </w:p>
         </w:tc>
@@ -159,6 +138,20 @@
                 <w:lang w:val="es-CR"/>
               </w:rPr>
             </w:pPr>
+            <w:r>
+              <w:rPr>
+                <w:lang w:val="es-CR"/>
+              </w:rPr>
+              <w:t xml:space="preserve">Creación de </w:t>
+            </w:r>
+            <w:proofErr w:type="spellStart"/>
+            <w:r>
+              <w:rPr>
+                <w:lang w:val="es-CR"/>
+              </w:rPr>
+              <w:t>Tickes</w:t>
+            </w:r>
+            <w:proofErr w:type="spellEnd"/>
           </w:p>
         </w:tc>
       </w:tr>
@@ -198,6 +191,12 @@
                 <w:lang w:val="es-CR"/>
               </w:rPr>
             </w:pPr>
+            <w:r>
+              <w:rPr>
+                <w:lang w:val="es-CR"/>
+              </w:rPr>
+              <w:t>Este módulo permitirá a los usuarios poder registrar tickets para soporte técnico.</w:t>
+            </w:r>
           </w:p>
           <w:p>
             <w:pPr>
@@ -245,14 +244,189 @@
                 <w:lang w:val="es-CR"/>
               </w:rPr>
             </w:pPr>
-          </w:p>
-          <w:p>
-            <w:pPr>
-              <w:spacing w:line="276" w:lineRule="auto"/>
-              <w:rPr>
-                <w:lang w:val="es-CR"/>
-              </w:rPr>
-            </w:pPr>
+            <w:r>
+              <w:rPr>
+                <w:lang w:val="es-CR"/>
+              </w:rPr>
+              <w:t>Debe permitir al usuario poder registrar lo siguiente:</w:t>
+            </w:r>
+          </w:p>
+          <w:p>
+            <w:pPr>
+              <w:pStyle w:val="Prrafodelista"/>
+              <w:numPr>
+                <w:ilvl w:val="0"/>
+                <w:numId w:val="1"/>
+              </w:numPr>
+              <w:spacing w:line="276" w:lineRule="auto"/>
+              <w:rPr>
+                <w:lang w:val="es-CR"/>
+              </w:rPr>
+            </w:pPr>
+            <w:r>
+              <w:rPr>
+                <w:lang w:val="es-CR"/>
+              </w:rPr>
+              <w:t>Problema</w:t>
+            </w:r>
+            <w:r>
+              <w:rPr>
+                <w:lang w:val="es-CR"/>
+              </w:rPr>
+              <w:t xml:space="preserve"> (Titulo)</w:t>
+            </w:r>
+          </w:p>
+          <w:p>
+            <w:pPr>
+              <w:pStyle w:val="Prrafodelista"/>
+              <w:numPr>
+                <w:ilvl w:val="0"/>
+                <w:numId w:val="1"/>
+              </w:numPr>
+              <w:spacing w:line="276" w:lineRule="auto"/>
+              <w:rPr>
+                <w:lang w:val="es-CR"/>
+              </w:rPr>
+            </w:pPr>
+            <w:r>
+              <w:rPr>
+                <w:lang w:val="es-CR"/>
+              </w:rPr>
+              <w:t>Descripción</w:t>
+            </w:r>
+          </w:p>
+          <w:p>
+            <w:pPr>
+              <w:pStyle w:val="Prrafodelista"/>
+              <w:numPr>
+                <w:ilvl w:val="0"/>
+                <w:numId w:val="1"/>
+              </w:numPr>
+              <w:spacing w:line="276" w:lineRule="auto"/>
+              <w:rPr>
+                <w:lang w:val="es-CR"/>
+              </w:rPr>
+            </w:pPr>
+            <w:r>
+              <w:rPr>
+                <w:lang w:val="es-CR"/>
+              </w:rPr>
+              <w:t>Prioridad</w:t>
+            </w:r>
+          </w:p>
+          <w:p>
+            <w:pPr>
+              <w:pStyle w:val="Prrafodelista"/>
+              <w:numPr>
+                <w:ilvl w:val="0"/>
+                <w:numId w:val="1"/>
+              </w:numPr>
+              <w:spacing w:line="276" w:lineRule="auto"/>
+              <w:rPr>
+                <w:lang w:val="es-CR"/>
+              </w:rPr>
+            </w:pPr>
+            <w:r>
+              <w:rPr>
+                <w:lang w:val="es-CR"/>
+              </w:rPr>
+              <w:t>Imagen (opcional)</w:t>
+            </w:r>
+          </w:p>
+          <w:p>
+            <w:pPr>
+              <w:pStyle w:val="Prrafodelista"/>
+              <w:numPr>
+                <w:ilvl w:val="0"/>
+                <w:numId w:val="1"/>
+              </w:numPr>
+              <w:spacing w:line="276" w:lineRule="auto"/>
+              <w:rPr>
+                <w:lang w:val="es-CR"/>
+              </w:rPr>
+            </w:pPr>
+            <w:r>
+              <w:rPr>
+                <w:lang w:val="es-CR"/>
+              </w:rPr>
+              <w:t>Nombre</w:t>
+            </w:r>
+          </w:p>
+          <w:p>
+            <w:pPr>
+              <w:pStyle w:val="Prrafodelista"/>
+              <w:numPr>
+                <w:ilvl w:val="0"/>
+                <w:numId w:val="1"/>
+              </w:numPr>
+              <w:spacing w:line="276" w:lineRule="auto"/>
+              <w:rPr>
+                <w:lang w:val="es-CR"/>
+              </w:rPr>
+            </w:pPr>
+            <w:r>
+              <w:rPr>
+                <w:lang w:val="es-CR"/>
+              </w:rPr>
+              <w:t>Cedula</w:t>
+            </w:r>
+          </w:p>
+          <w:p>
+            <w:pPr>
+              <w:pStyle w:val="Prrafodelista"/>
+              <w:numPr>
+                <w:ilvl w:val="0"/>
+                <w:numId w:val="1"/>
+              </w:numPr>
+              <w:spacing w:line="276" w:lineRule="auto"/>
+              <w:rPr>
+                <w:lang w:val="es-CR"/>
+              </w:rPr>
+            </w:pPr>
+            <w:r>
+              <w:rPr>
+                <w:lang w:val="es-CR"/>
+              </w:rPr>
+              <w:t>Número de teléfono (opcional)</w:t>
+            </w:r>
+          </w:p>
+          <w:p>
+            <w:pPr>
+              <w:pStyle w:val="Prrafodelista"/>
+              <w:numPr>
+                <w:ilvl w:val="0"/>
+                <w:numId w:val="1"/>
+              </w:numPr>
+              <w:spacing w:line="276" w:lineRule="auto"/>
+              <w:rPr>
+                <w:lang w:val="es-CR"/>
+              </w:rPr>
+            </w:pPr>
+            <w:r>
+              <w:rPr>
+                <w:lang w:val="es-CR"/>
+              </w:rPr>
+              <w:t>Correo (opcional)</w:t>
+            </w:r>
+          </w:p>
+          <w:p>
+            <w:pPr>
+              <w:pStyle w:val="Prrafodelista"/>
+              <w:numPr>
+                <w:ilvl w:val="0"/>
+                <w:numId w:val="1"/>
+              </w:numPr>
+              <w:spacing w:line="276" w:lineRule="auto"/>
+              <w:rPr>
+                <w:lang w:val="es-CR"/>
+              </w:rPr>
+            </w:pPr>
+            <w:r>
+              <w:rPr>
+                <w:lang w:val="es-CR"/>
+              </w:rPr>
+              <w:t>Departamento afectado</w:t>
+            </w:r>
           </w:p>
         </w:tc>
       </w:tr>
@@ -376,14 +550,12 @@
                 <w:lang w:val="es-CR"/>
               </w:rPr>
             </w:pPr>
-          </w:p>
-          <w:p>
-            <w:pPr>
-              <w:spacing w:line="276" w:lineRule="auto"/>
-              <w:rPr>
-                <w:lang w:val="es-CR"/>
-              </w:rPr>
-            </w:pPr>
+            <w:r>
+              <w:rPr>
+                <w:lang w:val="es-CR"/>
+              </w:rPr>
+              <w:t>Ayudar al personal de la empresa X S.A a llevar un mejor control de los trabajos realizados por el departamento de TI, además haber un mejor control.</w:t>
+            </w:r>
           </w:p>
         </w:tc>
       </w:tr>
@@ -397,7 +569,7 @@
       </w:pPr>
     </w:p>
     <w:sectPr>
-      <w:headerReference w:type="default" r:id="rId7"/>
+      <w:headerReference w:type="default" r:id="rId8"/>
       <w:pgSz w:w="12240" w:h="15840"/>
       <w:pgMar w:top="2016" w:right="1800" w:bottom="1440" w:left="1800" w:header="1440" w:footer="0" w:gutter="0"/>
       <w:pgNumType w:start="1"/>
@@ -455,6 +627,100 @@
     </w:pPr>
   </w:p>
 </w:hdr>
+</file>
+
+<file path=word/numbering.xml><?xml version="1.0" encoding="utf-8"?>
+<w:numbering xmlns:wpc="http://schemas.microsoft.com/office/word/2010/wordprocessingCanvas" xmlns:cx="http://schemas.microsoft.com/office/drawing/2014/chartex" xmlns:cx1="http://schemas.microsoft.com/office/drawing/2015/9/8/chartex" xmlns:cx2="http://schemas.microsoft.com/office/drawing/2015/10/21/chartex" xmlns:cx3="http://schemas.microsoft.com/office/drawing/2016/5/9/chartex" xmlns:cx4="http://schemas.microsoft.com/office/drawing/2016/5/10/chartex" xmlns:cx5="http://schemas.microsoft.com/office/drawing/2016/5/11/chartex" xmlns:cx6="http://schemas.microsoft.com/office/drawing/2016/5/12/chartex" xmlns:cx7="http://schemas.microsoft.com/office/drawing/2016/5/13/chartex" xmlns:cx8="http://schemas.microsoft.com/office/drawing/2016/5/14/chartex" xmlns:mc="http://schemas.openxmlformats.org/markup-compatibility/2006" xmlns:aink="http://schemas.microsoft.com/office/drawing/2016/ink" xmlns:am3d="http://schemas.microsoft.com/office/drawing/2017/model3d" xmlns:o="urn:schemas-microsoft-com:office:office" xmlns:oel="http://schemas.microsoft.com/office/2019/extlst" xmlns:r="http://schemas.openxmlformats.org/officeDocument/2006/relationships" xmlns:m="http://schemas.openxmlformats.org/officeDocument/2006/math" xmlns:v="urn:schemas-microsoft-com:vml" xmlns:wp14="http://schemas.microsoft.com/office/word/2010/wordprocessingDrawing" xmlns:wp="http://schemas.openxmlformats.org/drawingml/2006/wordprocessingDrawing" xmlns:w10="urn:schemas-microsoft-com:office:word" xmlns:w="http://schemas.openxmlformats.org/wordprocessingml/2006/main" xmlns:w14="http://schemas.microsoft.com/office/word/2010/wordml" xmlns:w15="http://schemas.microsoft.com/office/word/2012/wordml" xmlns:w16cex="http://schemas.microsoft.com/office/word/2018/wordml/cex" xmlns:w16cid="http://schemas.microsoft.com/office/word/2016/wordml/cid" xmlns:w16="http://schemas.microsoft.com/office/word/2018/wordml" xmlns:w16du="http://schemas.microsoft.com/office/word/2023/wordml/word16du" xmlns:w16sdtdh="http://schemas.microsoft.com/office/word/2020/wordml/sdtdatahash" xmlns:w16sdtfl="http://schemas.microsoft.com/office/word/2024/wordml/sdtformatlock" xmlns:w16se="http://schemas.microsoft.com/office/word/2015/wordml/symex" xmlns:wpg="http://schemas.microsoft.com/office/word/2010/wordprocessingGroup" xmlns:wpi="http://schemas.microsoft.com/office/word/2010/wordprocessingInk" xmlns:wne="http://schemas.microsoft.com/office/word/2006/wordml" xmlns:wps="http://schemas.microsoft.com/office/word/2010/wordprocessingShape" mc:Ignorable="w14 w15 w16se w16cid w16 w16cex w16sdtdh w16sdtfl w16du wp14">
+  <w:abstractNum w:abstractNumId="0" w15:restartNumberingAfterBreak="0">
+    <w:nsid w:val="423E054E"/>
+    <w:multiLevelType w:val="hybridMultilevel"/>
+    <w:tmpl w:val="755A890C"/>
+    <w:lvl w:ilvl="0" w:tplc="0409000F">
+      <w:start w:val="1"/>
+      <w:numFmt w:val="decimal"/>
+      <w:lvlText w:val="%1."/>
+      <w:lvlJc w:val="left"/>
+      <w:pPr>
+        <w:ind w:left="720" w:hanging="360"/>
+      </w:pPr>
+    </w:lvl>
+    <w:lvl w:ilvl="1" w:tplc="04090019" w:tentative="1">
+      <w:start w:val="1"/>
+      <w:numFmt w:val="lowerLetter"/>
+      <w:lvlText w:val="%2."/>
+      <w:lvlJc w:val="left"/>
+      <w:pPr>
+        <w:ind w:left="1440" w:hanging="360"/>
+      </w:pPr>
+    </w:lvl>
+    <w:lvl w:ilvl="2" w:tplc="0409001B" w:tentative="1">
+      <w:start w:val="1"/>
+      <w:numFmt w:val="lowerRoman"/>
+      <w:lvlText w:val="%3."/>
+      <w:lvlJc w:val="right"/>
+      <w:pPr>
+        <w:ind w:left="2160" w:hanging="180"/>
+      </w:pPr>
+    </w:lvl>
+    <w:lvl w:ilvl="3" w:tplc="0409000F" w:tentative="1">
+      <w:start w:val="1"/>
+      <w:numFmt w:val="decimal"/>
+      <w:lvlText w:val="%4."/>
+      <w:lvlJc w:val="left"/>
+      <w:pPr>
+        <w:ind w:left="2880" w:hanging="360"/>
+      </w:pPr>
+    </w:lvl>
+    <w:lvl w:ilvl="4" w:tplc="04090019" w:tentative="1">
+      <w:start w:val="1"/>
+      <w:numFmt w:val="lowerLetter"/>
+      <w:lvlText w:val="%5."/>
+      <w:lvlJc w:val="left"/>
+      <w:pPr>
+        <w:ind w:left="3600" w:hanging="360"/>
+      </w:pPr>
+    </w:lvl>
+    <w:lvl w:ilvl="5" w:tplc="0409001B" w:tentative="1">
+      <w:start w:val="1"/>
+      <w:numFmt w:val="lowerRoman"/>
+      <w:lvlText w:val="%6."/>
+      <w:lvlJc w:val="right"/>
+      <w:pPr>
+        <w:ind w:left="4320" w:hanging="180"/>
+      </w:pPr>
+    </w:lvl>
+    <w:lvl w:ilvl="6" w:tplc="0409000F" w:tentative="1">
+      <w:start w:val="1"/>
+      <w:numFmt w:val="decimal"/>
+      <w:lvlText w:val="%7."/>
+      <w:lvlJc w:val="left"/>
+      <w:pPr>
+        <w:ind w:left="5040" w:hanging="360"/>
+      </w:pPr>
+    </w:lvl>
+    <w:lvl w:ilvl="7" w:tplc="04090019" w:tentative="1">
+      <w:start w:val="1"/>
+      <w:numFmt w:val="lowerLetter"/>
+      <w:lvlText w:val="%8."/>
+      <w:lvlJc w:val="left"/>
+      <w:pPr>
+        <w:ind w:left="5760" w:hanging="360"/>
+      </w:pPr>
+    </w:lvl>
+    <w:lvl w:ilvl="8" w:tplc="0409001B" w:tentative="1">
+      <w:start w:val="1"/>
+      <w:numFmt w:val="lowerRoman"/>
+      <w:lvlText w:val="%9."/>
+      <w:lvlJc w:val="right"/>
+      <w:pPr>
+        <w:ind w:left="6480" w:hanging="180"/>
+      </w:pPr>
+    </w:lvl>
+  </w:abstractNum>
+  <w:num w:numId="1" w16cid:durableId="1710452871">
+    <w:abstractNumId w:val="0"/>
+  </w:num>
+</w:numbering>
 </file>
 
 <file path=word/styles.xml><?xml version="1.0" encoding="utf-8"?>
@@ -1399,6 +1665,17 @@
       </w:tblBorders>
     </w:tblPr>
   </w:style>
+  <w:style w:type="paragraph" w:styleId="Prrafodelista">
+    <w:name w:val="List Paragraph"/>
+    <w:basedOn w:val="Normal"/>
+    <w:uiPriority w:val="34"/>
+    <w:qFormat/>
+    <w:rsid w:val="003662BB"/>
+    <w:pPr>
+      <w:ind w:left="720"/>
+      <w:contextualSpacing/>
+    </w:pPr>
+  </w:style>
 </w:styles>
 </file>
 

</xml_diff>